<commit_message>
add results from scenario D and E
</commit_message>
<xml_diff>
--- a/tables/table2.docx
+++ b/tables/table2.docx
@@ -79,27 +79,27 @@
           <w:p>
             <w:pPr>
               <w:pStyle w:val="Normal"/>
-              <w:jc w:val="left"/>
-              <w:pBdr>
-                <w:bottom w:val="none" w:sz="0" w:space="0" w:color="000000"/>
-                <w:top w:val="none" w:sz="0" w:space="0" w:color="000000"/>
-                <w:left w:val="none" w:sz="0" w:space="0" w:color="000000"/>
-                <w:right w:val="none" w:sz="0" w:space="0" w:color="000000"/>
-              </w:pBdr>
-              <w:spacing w:after="100" w:before="100" w:line="240"/>
-              <w:ind w:firstLine="0" w:left="100" w:right="100"/>
-            </w:pPr>
-            <w:r>
-              <w:rPr>
-                <w:rFonts w:ascii="Arial" w:hAnsi="Arial" w:eastAsia="Arial" w:cs="Arial"/>
-                <w:i w:val="false"/>
-                <w:b w:val="false"/>
-                <w:u w:val="none"/>
-                <w:sz w:val="22"/>
-                <w:szCs w:val="22"/>
-                <w:color w:val="000000"/>
-              </w:rPr>
-              <w:t xml:space="preserve">strategy</w:t>
+              <w:jc w:val="right"/>
+              <w:pBdr>
+                <w:bottom w:val="none" w:sz="0" w:space="0" w:color="000000"/>
+                <w:top w:val="none" w:sz="0" w:space="0" w:color="000000"/>
+                <w:left w:val="none" w:sz="0" w:space="0" w:color="000000"/>
+                <w:right w:val="none" w:sz="0" w:space="0" w:color="000000"/>
+              </w:pBdr>
+              <w:spacing w:after="100" w:before="100" w:line="240"/>
+              <w:ind w:firstLine="0" w:left="100" w:right="100"/>
+            </w:pPr>
+            <w:r>
+              <w:rPr>
+                <w:rFonts w:ascii="Arial" w:hAnsi="Arial" w:eastAsia="Arial" w:cs="Arial"/>
+                <w:i w:val="false"/>
+                <w:b w:val="false"/>
+                <w:u w:val="none"/>
+                <w:sz w:val="22"/>
+                <w:szCs w:val="22"/>
+                <w:color w:val="000000"/>
+              </w:rPr>
+              <w:t xml:space="preserve">truth</w:t>
             </w:r>
           </w:p>
         </w:tc>
@@ -143,7 +143,7 @@
                 <w:szCs w:val="22"/>
                 <w:color w:val="000000"/>
               </w:rPr>
-              <w:t xml:space="preserve">Bias (n=26/n=1000)</w:t>
+              <w:t xml:space="preserve">strategy</w:t>
             </w:r>
           </w:p>
         </w:tc>
@@ -187,7 +187,7 @@
                 <w:szCs w:val="22"/>
                 <w:color w:val="000000"/>
               </w:rPr>
-              <w:t xml:space="preserve">Coverage (n=26/n=1000)</w:t>
+              <w:t xml:space="preserve">Estimate</w:t>
             </w:r>
           </w:p>
         </w:tc>
@@ -231,7 +231,7 @@
                 <w:szCs w:val="22"/>
                 <w:color w:val="000000"/>
               </w:rPr>
-              <w:t xml:space="preserve">Type 1 error (n=26/n=1000)</w:t>
+              <w:t xml:space="preserve">Std</w:t>
             </w:r>
           </w:p>
         </w:tc>
@@ -275,7 +275,95 @@
                 <w:szCs w:val="22"/>
                 <w:color w:val="000000"/>
               </w:rPr>
-              <w:t xml:space="preserve">Power (n=26/n=1000)</w:t>
+              <w:t xml:space="preserve">Coverage</w:t>
+            </w:r>
+          </w:p>
+        </w:tc>
+        <w:tc>
+          <w:tcPr>
+            <w:tcBorders>
+              <w:bottom w:val="single" w:sz="16" w:space="0" w:color="666666"/>
+              <w:top w:val="single" w:sz="16" w:space="0" w:color="666666"/>
+              <w:left w:val="none" w:sz="0" w:space="0" w:color="000000"/>
+              <w:right w:val="none" w:sz="0" w:space="0" w:color="000000"/>
+            </w:tcBorders>
+            <w:shd w:val="clear" w:color="auto" w:fill="FFFFFF"/>
+            <w:tcMar>
+              <w:top w:w="0" w:type="dxa"/>
+              <w:bottom w:w="0" w:type="dxa"/>
+              <w:left w:w="0" w:type="dxa"/>
+              <w:right w:w="0" w:type="dxa"/>
+            </w:tcMar>
+            <w:vAlign w:val="center"/>
+          </w:tcPr>
+          <w:p>
+            <w:pPr>
+              <w:pStyle w:val="Normal"/>
+              <w:jc w:val="left"/>
+              <w:pBdr>
+                <w:bottom w:val="none" w:sz="0" w:space="0" w:color="000000"/>
+                <w:top w:val="none" w:sz="0" w:space="0" w:color="000000"/>
+                <w:left w:val="none" w:sz="0" w:space="0" w:color="000000"/>
+                <w:right w:val="none" w:sz="0" w:space="0" w:color="000000"/>
+              </w:pBdr>
+              <w:spacing w:after="100" w:before="100" w:line="240"/>
+              <w:ind w:firstLine="0" w:left="100" w:right="100"/>
+            </w:pPr>
+            <w:r>
+              <w:rPr>
+                <w:rFonts w:ascii="Arial" w:hAnsi="Arial" w:eastAsia="Arial" w:cs="Arial"/>
+                <w:i w:val="false"/>
+                <w:b w:val="false"/>
+                <w:u w:val="none"/>
+                <w:sz w:val="22"/>
+                <w:szCs w:val="22"/>
+                <w:color w:val="000000"/>
+              </w:rPr>
+              <w:t xml:space="preserve">Type 1 error</w:t>
+            </w:r>
+          </w:p>
+        </w:tc>
+        <w:tc>
+          <w:tcPr>
+            <w:tcBorders>
+              <w:bottom w:val="single" w:sz="16" w:space="0" w:color="666666"/>
+              <w:top w:val="single" w:sz="16" w:space="0" w:color="666666"/>
+              <w:left w:val="none" w:sz="0" w:space="0" w:color="000000"/>
+              <w:right w:val="none" w:sz="0" w:space="0" w:color="000000"/>
+            </w:tcBorders>
+            <w:shd w:val="clear" w:color="auto" w:fill="FFFFFF"/>
+            <w:tcMar>
+              <w:top w:w="0" w:type="dxa"/>
+              <w:bottom w:w="0" w:type="dxa"/>
+              <w:left w:w="0" w:type="dxa"/>
+              <w:right w:w="0" w:type="dxa"/>
+            </w:tcMar>
+            <w:vAlign w:val="center"/>
+          </w:tcPr>
+          <w:p>
+            <w:pPr>
+              <w:pStyle w:val="Normal"/>
+              <w:jc w:val="left"/>
+              <w:pBdr>
+                <w:bottom w:val="none" w:sz="0" w:space="0" w:color="000000"/>
+                <w:top w:val="none" w:sz="0" w:space="0" w:color="000000"/>
+                <w:left w:val="none" w:sz="0" w:space="0" w:color="000000"/>
+                <w:right w:val="none" w:sz="0" w:space="0" w:color="000000"/>
+              </w:pBdr>
+              <w:spacing w:after="100" w:before="100" w:line="240"/>
+              <w:ind w:firstLine="0" w:left="100" w:right="100"/>
+            </w:pPr>
+            <w:r>
+              <w:rPr>
+                <w:rFonts w:ascii="Arial" w:hAnsi="Arial" w:eastAsia="Arial" w:cs="Arial"/>
+                <w:i w:val="false"/>
+                <w:b w:val="false"/>
+                <w:u w:val="none"/>
+                <w:sz w:val="22"/>
+                <w:szCs w:val="22"/>
+                <w:color w:val="000000"/>
+              </w:rPr>
+              <w:t xml:space="preserve">Power</w:t>
             </w:r>
           </w:p>
         </w:tc>
@@ -349,6 +437,50 @@
           <w:p>
             <w:pPr>
               <w:pStyle w:val="Normal"/>
+              <w:jc w:val="right"/>
+              <w:pBdr>
+                <w:bottom w:val="none" w:sz="0" w:space="0" w:color="000000"/>
+                <w:top w:val="none" w:sz="0" w:space="0" w:color="000000"/>
+                <w:left w:val="none" w:sz="0" w:space="0" w:color="000000"/>
+                <w:right w:val="none" w:sz="0" w:space="0" w:color="000000"/>
+              </w:pBdr>
+              <w:spacing w:after="100" w:before="100" w:line="240"/>
+              <w:ind w:firstLine="0" w:left="100" w:right="100"/>
+            </w:pPr>
+            <w:r>
+              <w:rPr>
+                <w:rFonts w:ascii="Arial" w:hAnsi="Arial" w:eastAsia="Arial" w:cs="Arial"/>
+                <w:i w:val="false"/>
+                <w:b w:val="false"/>
+                <w:u w:val="none"/>
+                <w:sz w:val="22"/>
+                <w:szCs w:val="22"/>
+                <w:color w:val="000000"/>
+              </w:rPr>
+              <w:t xml:space="preserve">0.50</w:t>
+            </w:r>
+          </w:p>
+        </w:tc>
+        <w:tc>
+          <w:tcPr>
+            <w:tcBorders>
+              <w:bottom w:val="none" w:sz="0" w:space="0" w:color="000000"/>
+              <w:top w:val="single" w:sz="16" w:space="0" w:color="666666"/>
+              <w:left w:val="none" w:sz="0" w:space="0" w:color="000000"/>
+              <w:right w:val="none" w:sz="0" w:space="0" w:color="000000"/>
+            </w:tcBorders>
+            <w:shd w:val="clear" w:color="auto" w:fill="FFFFFF"/>
+            <w:tcMar>
+              <w:top w:w="0" w:type="dxa"/>
+              <w:bottom w:w="0" w:type="dxa"/>
+              <w:left w:w="0" w:type="dxa"/>
+              <w:right w:w="0" w:type="dxa"/>
+            </w:tcMar>
+            <w:vAlign w:val="center"/>
+          </w:tcPr>
+          <w:p>
+            <w:pPr>
+              <w:pStyle w:val="Normal"/>
               <w:jc w:val="left"/>
               <w:pBdr>
                 <w:bottom w:val="none" w:sz="0" w:space="0" w:color="000000"/>
@@ -413,7 +545,7 @@
                 <w:szCs w:val="22"/>
                 <w:color w:val="000000"/>
               </w:rPr>
-              <w:t xml:space="preserve">0.005/0.004</w:t>
+              <w:t xml:space="preserve">0.492/0.491</w:t>
             </w:r>
           </w:p>
         </w:tc>
@@ -457,7 +589,7 @@
                 <w:szCs w:val="22"/>
                 <w:color w:val="000000"/>
               </w:rPr>
-              <w:t xml:space="preserve">0.950/0.948</w:t>
+              <w:t xml:space="preserve">0.187/0.187</w:t>
             </w:r>
           </w:p>
         </w:tc>
@@ -501,6 +633,50 @@
                 <w:szCs w:val="22"/>
                 <w:color w:val="000000"/>
               </w:rPr>
+              <w:t xml:space="preserve">0.952/0.953</w:t>
+            </w:r>
+          </w:p>
+        </w:tc>
+        <w:tc>
+          <w:tcPr>
+            <w:tcBorders>
+              <w:bottom w:val="none" w:sz="0" w:space="0" w:color="000000"/>
+              <w:top w:val="single" w:sz="16" w:space="0" w:color="666666"/>
+              <w:left w:val="none" w:sz="0" w:space="0" w:color="000000"/>
+              <w:right w:val="none" w:sz="0" w:space="0" w:color="000000"/>
+            </w:tcBorders>
+            <w:shd w:val="clear" w:color="auto" w:fill="FFFFFF"/>
+            <w:tcMar>
+              <w:top w:w="0" w:type="dxa"/>
+              <w:bottom w:w="0" w:type="dxa"/>
+              <w:left w:w="0" w:type="dxa"/>
+              <w:right w:w="0" w:type="dxa"/>
+            </w:tcMar>
+            <w:vAlign w:val="center"/>
+          </w:tcPr>
+          <w:p>
+            <w:pPr>
+              <w:pStyle w:val="Normal"/>
+              <w:jc w:val="left"/>
+              <w:pBdr>
+                <w:bottom w:val="none" w:sz="0" w:space="0" w:color="000000"/>
+                <w:top w:val="none" w:sz="0" w:space="0" w:color="000000"/>
+                <w:left w:val="none" w:sz="0" w:space="0" w:color="000000"/>
+                <w:right w:val="none" w:sz="0" w:space="0" w:color="000000"/>
+              </w:pBdr>
+              <w:spacing w:after="100" w:before="100" w:line="240"/>
+              <w:ind w:firstLine="0" w:left="100" w:right="100"/>
+            </w:pPr>
+            <w:r>
+              <w:rPr>
+                <w:rFonts w:ascii="Arial" w:hAnsi="Arial" w:eastAsia="Arial" w:cs="Arial"/>
+                <w:i w:val="false"/>
+                <w:b w:val="false"/>
+                <w:u w:val="none"/>
+                <w:sz w:val="22"/>
+                <w:szCs w:val="22"/>
+                <w:color w:val="000000"/>
+              </w:rPr>
               <w:t xml:space="preserve"/>
             </w:r>
           </w:p>
@@ -545,7 +721,7 @@
                 <w:szCs w:val="22"/>
                 <w:color w:val="000000"/>
               </w:rPr>
-              <w:t xml:space="preserve">0.603/0.605</w:t>
+              <w:t xml:space="preserve">0.597/0.593</w:t>
             </w:r>
           </w:p>
         </w:tc>
@@ -619,6 +795,50 @@
           <w:p>
             <w:pPr>
               <w:pStyle w:val="Normal"/>
+              <w:jc w:val="right"/>
+              <w:pBdr>
+                <w:bottom w:val="none" w:sz="0" w:space="0" w:color="000000"/>
+                <w:top w:val="none" w:sz="0" w:space="0" w:color="000000"/>
+                <w:left w:val="none" w:sz="0" w:space="0" w:color="000000"/>
+                <w:right w:val="none" w:sz="0" w:space="0" w:color="000000"/>
+              </w:pBdr>
+              <w:spacing w:after="100" w:before="100" w:line="240"/>
+              <w:ind w:firstLine="0" w:left="100" w:right="100"/>
+            </w:pPr>
+            <w:r>
+              <w:rPr>
+                <w:rFonts w:ascii="Arial" w:hAnsi="Arial" w:eastAsia="Arial" w:cs="Arial"/>
+                <w:i w:val="false"/>
+                <w:b w:val="false"/>
+                <w:u w:val="none"/>
+                <w:sz w:val="22"/>
+                <w:szCs w:val="22"/>
+                <w:color w:val="000000"/>
+              </w:rPr>
+              <w:t xml:space="preserve">0.25</w:t>
+            </w:r>
+          </w:p>
+        </w:tc>
+        <w:tc>
+          <w:tcPr>
+            <w:tcBorders>
+              <w:bottom w:val="none" w:sz="0" w:space="0" w:color="000000"/>
+              <w:top w:val="none" w:sz="0" w:space="0" w:color="000000"/>
+              <w:left w:val="none" w:sz="0" w:space="0" w:color="000000"/>
+              <w:right w:val="none" w:sz="0" w:space="0" w:color="000000"/>
+            </w:tcBorders>
+            <w:shd w:val="clear" w:color="auto" w:fill="FFFFFF"/>
+            <w:tcMar>
+              <w:top w:w="0" w:type="dxa"/>
+              <w:bottom w:w="0" w:type="dxa"/>
+              <w:left w:w="0" w:type="dxa"/>
+              <w:right w:w="0" w:type="dxa"/>
+            </w:tcMar>
+            <w:vAlign w:val="center"/>
+          </w:tcPr>
+          <w:p>
+            <w:pPr>
+              <w:pStyle w:val="Normal"/>
               <w:jc w:val="left"/>
               <w:pBdr>
                 <w:bottom w:val="none" w:sz="0" w:space="0" w:color="000000"/>
@@ -683,51 +903,95 @@
                 <w:szCs w:val="22"/>
                 <w:color w:val="000000"/>
               </w:rPr>
-              <w:t xml:space="preserve">0.004/&lt;0.001</w:t>
-            </w:r>
-          </w:p>
-        </w:tc>
-        <w:tc>
-          <w:tcPr>
-            <w:tcBorders>
-              <w:bottom w:val="none" w:sz="0" w:space="0" w:color="000000"/>
-              <w:top w:val="none" w:sz="0" w:space="0" w:color="000000"/>
-              <w:left w:val="none" w:sz="0" w:space="0" w:color="000000"/>
-              <w:right w:val="none" w:sz="0" w:space="0" w:color="000000"/>
-            </w:tcBorders>
-            <w:shd w:val="clear" w:color="auto" w:fill="FFFFFF"/>
-            <w:tcMar>
-              <w:top w:w="0" w:type="dxa"/>
-              <w:bottom w:w="0" w:type="dxa"/>
-              <w:left w:w="0" w:type="dxa"/>
-              <w:right w:w="0" w:type="dxa"/>
-            </w:tcMar>
-            <w:vAlign w:val="center"/>
-          </w:tcPr>
-          <w:p>
-            <w:pPr>
-              <w:pStyle w:val="Normal"/>
-              <w:jc w:val="left"/>
-              <w:pBdr>
-                <w:bottom w:val="none" w:sz="0" w:space="0" w:color="000000"/>
-                <w:top w:val="none" w:sz="0" w:space="0" w:color="000000"/>
-                <w:left w:val="none" w:sz="0" w:space="0" w:color="000000"/>
-                <w:right w:val="none" w:sz="0" w:space="0" w:color="000000"/>
-              </w:pBdr>
-              <w:spacing w:after="100" w:before="100" w:line="240"/>
-              <w:ind w:firstLine="0" w:left="100" w:right="100"/>
-            </w:pPr>
-            <w:r>
-              <w:rPr>
-                <w:rFonts w:ascii="Arial" w:hAnsi="Arial" w:eastAsia="Arial" w:cs="Arial"/>
-                <w:i w:val="false"/>
-                <w:b w:val="false"/>
-                <w:u w:val="none"/>
-                <w:sz w:val="22"/>
-                <w:szCs w:val="22"/>
-                <w:color w:val="000000"/>
-              </w:rPr>
-              <w:t xml:space="preserve">0.946/0.955</w:t>
+              <w:t xml:space="preserve">0.245/0.250</w:t>
+            </w:r>
+          </w:p>
+        </w:tc>
+        <w:tc>
+          <w:tcPr>
+            <w:tcBorders>
+              <w:bottom w:val="none" w:sz="0" w:space="0" w:color="000000"/>
+              <w:top w:val="none" w:sz="0" w:space="0" w:color="000000"/>
+              <w:left w:val="none" w:sz="0" w:space="0" w:color="000000"/>
+              <w:right w:val="none" w:sz="0" w:space="0" w:color="000000"/>
+            </w:tcBorders>
+            <w:shd w:val="clear" w:color="auto" w:fill="FFFFFF"/>
+            <w:tcMar>
+              <w:top w:w="0" w:type="dxa"/>
+              <w:bottom w:w="0" w:type="dxa"/>
+              <w:left w:w="0" w:type="dxa"/>
+              <w:right w:w="0" w:type="dxa"/>
+            </w:tcMar>
+            <w:vAlign w:val="center"/>
+          </w:tcPr>
+          <w:p>
+            <w:pPr>
+              <w:pStyle w:val="Normal"/>
+              <w:jc w:val="left"/>
+              <w:pBdr>
+                <w:bottom w:val="none" w:sz="0" w:space="0" w:color="000000"/>
+                <w:top w:val="none" w:sz="0" w:space="0" w:color="000000"/>
+                <w:left w:val="none" w:sz="0" w:space="0" w:color="000000"/>
+                <w:right w:val="none" w:sz="0" w:space="0" w:color="000000"/>
+              </w:pBdr>
+              <w:spacing w:after="100" w:before="100" w:line="240"/>
+              <w:ind w:firstLine="0" w:left="100" w:right="100"/>
+            </w:pPr>
+            <w:r>
+              <w:rPr>
+                <w:rFonts w:ascii="Arial" w:hAnsi="Arial" w:eastAsia="Arial" w:cs="Arial"/>
+                <w:i w:val="false"/>
+                <w:b w:val="false"/>
+                <w:u w:val="none"/>
+                <w:sz w:val="22"/>
+                <w:szCs w:val="22"/>
+                <w:color w:val="000000"/>
+              </w:rPr>
+              <w:t xml:space="preserve">0.116/0.018</w:t>
+            </w:r>
+          </w:p>
+        </w:tc>
+        <w:tc>
+          <w:tcPr>
+            <w:tcBorders>
+              <w:bottom w:val="none" w:sz="0" w:space="0" w:color="000000"/>
+              <w:top w:val="none" w:sz="0" w:space="0" w:color="000000"/>
+              <w:left w:val="none" w:sz="0" w:space="0" w:color="000000"/>
+              <w:right w:val="none" w:sz="0" w:space="0" w:color="000000"/>
+            </w:tcBorders>
+            <w:shd w:val="clear" w:color="auto" w:fill="FFFFFF"/>
+            <w:tcMar>
+              <w:top w:w="0" w:type="dxa"/>
+              <w:bottom w:w="0" w:type="dxa"/>
+              <w:left w:w="0" w:type="dxa"/>
+              <w:right w:w="0" w:type="dxa"/>
+            </w:tcMar>
+            <w:vAlign w:val="center"/>
+          </w:tcPr>
+          <w:p>
+            <w:pPr>
+              <w:pStyle w:val="Normal"/>
+              <w:jc w:val="left"/>
+              <w:pBdr>
+                <w:bottom w:val="none" w:sz="0" w:space="0" w:color="000000"/>
+                <w:top w:val="none" w:sz="0" w:space="0" w:color="000000"/>
+                <w:left w:val="none" w:sz="0" w:space="0" w:color="000000"/>
+                <w:right w:val="none" w:sz="0" w:space="0" w:color="000000"/>
+              </w:pBdr>
+              <w:spacing w:after="100" w:before="100" w:line="240"/>
+              <w:ind w:firstLine="0" w:left="100" w:right="100"/>
+            </w:pPr>
+            <w:r>
+              <w:rPr>
+                <w:rFonts w:ascii="Arial" w:hAnsi="Arial" w:eastAsia="Arial" w:cs="Arial"/>
+                <w:i w:val="false"/>
+                <w:b w:val="false"/>
+                <w:u w:val="none"/>
+                <w:sz w:val="22"/>
+                <w:szCs w:val="22"/>
+                <w:color w:val="000000"/>
+              </w:rPr>
+              <w:t xml:space="preserve">0.939/0.949</w:t>
             </w:r>
           </w:p>
         </w:tc>
@@ -815,7 +1079,7 @@
                 <w:szCs w:val="22"/>
                 <w:color w:val="000000"/>
               </w:rPr>
-              <w:t xml:space="preserve">0.528/1.000</w:t>
+              <w:t xml:space="preserve">0.522/1.000</w:t>
             </w:r>
           </w:p>
         </w:tc>
@@ -889,6 +1153,50 @@
           <w:p>
             <w:pPr>
               <w:pStyle w:val="Normal"/>
+              <w:jc w:val="right"/>
+              <w:pBdr>
+                <w:bottom w:val="none" w:sz="0" w:space="0" w:color="000000"/>
+                <w:top w:val="none" w:sz="0" w:space="0" w:color="000000"/>
+                <w:left w:val="none" w:sz="0" w:space="0" w:color="000000"/>
+                <w:right w:val="none" w:sz="0" w:space="0" w:color="000000"/>
+              </w:pBdr>
+              <w:spacing w:after="100" w:before="100" w:line="240"/>
+              <w:ind w:firstLine="0" w:left="100" w:right="100"/>
+            </w:pPr>
+            <w:r>
+              <w:rPr>
+                <w:rFonts w:ascii="Arial" w:hAnsi="Arial" w:eastAsia="Arial" w:cs="Arial"/>
+                <w:i w:val="false"/>
+                <w:b w:val="false"/>
+                <w:u w:val="none"/>
+                <w:sz w:val="22"/>
+                <w:szCs w:val="22"/>
+                <w:color w:val="000000"/>
+              </w:rPr>
+              <w:t xml:space="preserve">0.25</w:t>
+            </w:r>
+          </w:p>
+        </w:tc>
+        <w:tc>
+          <w:tcPr>
+            <w:tcBorders>
+              <w:bottom w:val="none" w:sz="0" w:space="0" w:color="000000"/>
+              <w:top w:val="none" w:sz="0" w:space="0" w:color="000000"/>
+              <w:left w:val="none" w:sz="0" w:space="0" w:color="000000"/>
+              <w:right w:val="none" w:sz="0" w:space="0" w:color="000000"/>
+            </w:tcBorders>
+            <w:shd w:val="clear" w:color="auto" w:fill="FFFFFF"/>
+            <w:tcMar>
+              <w:top w:w="0" w:type="dxa"/>
+              <w:bottom w:w="0" w:type="dxa"/>
+              <w:left w:w="0" w:type="dxa"/>
+              <w:right w:w="0" w:type="dxa"/>
+            </w:tcMar>
+            <w:vAlign w:val="center"/>
+          </w:tcPr>
+          <w:p>
+            <w:pPr>
+              <w:pStyle w:val="Normal"/>
               <w:jc w:val="left"/>
               <w:pBdr>
                 <w:bottom w:val="none" w:sz="0" w:space="0" w:color="000000"/>
@@ -953,51 +1261,95 @@
                 <w:szCs w:val="22"/>
                 <w:color w:val="000000"/>
               </w:rPr>
-              <w:t xml:space="preserve">-0.003/&lt;0.001</w:t>
-            </w:r>
-          </w:p>
-        </w:tc>
-        <w:tc>
-          <w:tcPr>
-            <w:tcBorders>
-              <w:bottom w:val="none" w:sz="0" w:space="0" w:color="000000"/>
-              <w:top w:val="none" w:sz="0" w:space="0" w:color="000000"/>
-              <w:left w:val="none" w:sz="0" w:space="0" w:color="000000"/>
-              <w:right w:val="none" w:sz="0" w:space="0" w:color="000000"/>
-            </w:tcBorders>
-            <w:shd w:val="clear" w:color="auto" w:fill="FFFFFF"/>
-            <w:tcMar>
-              <w:top w:w="0" w:type="dxa"/>
-              <w:bottom w:w="0" w:type="dxa"/>
-              <w:left w:w="0" w:type="dxa"/>
-              <w:right w:w="0" w:type="dxa"/>
-            </w:tcMar>
-            <w:vAlign w:val="center"/>
-          </w:tcPr>
-          <w:p>
-            <w:pPr>
-              <w:pStyle w:val="Normal"/>
-              <w:jc w:val="left"/>
-              <w:pBdr>
-                <w:bottom w:val="none" w:sz="0" w:space="0" w:color="000000"/>
-                <w:top w:val="none" w:sz="0" w:space="0" w:color="000000"/>
-                <w:left w:val="none" w:sz="0" w:space="0" w:color="000000"/>
-                <w:right w:val="none" w:sz="0" w:space="0" w:color="000000"/>
-              </w:pBdr>
-              <w:spacing w:after="100" w:before="100" w:line="240"/>
-              <w:ind w:firstLine="0" w:left="100" w:right="100"/>
-            </w:pPr>
-            <w:r>
-              <w:rPr>
-                <w:rFonts w:ascii="Arial" w:hAnsi="Arial" w:eastAsia="Arial" w:cs="Arial"/>
-                <w:i w:val="false"/>
-                <w:b w:val="false"/>
-                <w:u w:val="none"/>
-                <w:sz w:val="22"/>
-                <w:szCs w:val="22"/>
-                <w:color w:val="000000"/>
-              </w:rPr>
-              <w:t xml:space="preserve">0.951/0.955</w:t>
+              <w:t xml:space="preserve">0.252/0.250</w:t>
+            </w:r>
+          </w:p>
+        </w:tc>
+        <w:tc>
+          <w:tcPr>
+            <w:tcBorders>
+              <w:bottom w:val="none" w:sz="0" w:space="0" w:color="000000"/>
+              <w:top w:val="none" w:sz="0" w:space="0" w:color="000000"/>
+              <w:left w:val="none" w:sz="0" w:space="0" w:color="000000"/>
+              <w:right w:val="none" w:sz="0" w:space="0" w:color="000000"/>
+            </w:tcBorders>
+            <w:shd w:val="clear" w:color="auto" w:fill="FFFFFF"/>
+            <w:tcMar>
+              <w:top w:w="0" w:type="dxa"/>
+              <w:bottom w:w="0" w:type="dxa"/>
+              <w:left w:w="0" w:type="dxa"/>
+              <w:right w:w="0" w:type="dxa"/>
+            </w:tcMar>
+            <w:vAlign w:val="center"/>
+          </w:tcPr>
+          <w:p>
+            <w:pPr>
+              <w:pStyle w:val="Normal"/>
+              <w:jc w:val="left"/>
+              <w:pBdr>
+                <w:bottom w:val="none" w:sz="0" w:space="0" w:color="000000"/>
+                <w:top w:val="none" w:sz="0" w:space="0" w:color="000000"/>
+                <w:left w:val="none" w:sz="0" w:space="0" w:color="000000"/>
+                <w:right w:val="none" w:sz="0" w:space="0" w:color="000000"/>
+              </w:pBdr>
+              <w:spacing w:after="100" w:before="100" w:line="240"/>
+              <w:ind w:firstLine="0" w:left="100" w:right="100"/>
+            </w:pPr>
+            <w:r>
+              <w:rPr>
+                <w:rFonts w:ascii="Arial" w:hAnsi="Arial" w:eastAsia="Arial" w:cs="Arial"/>
+                <w:i w:val="false"/>
+                <w:b w:val="false"/>
+                <w:u w:val="none"/>
+                <w:sz w:val="22"/>
+                <w:szCs w:val="22"/>
+                <w:color w:val="000000"/>
+              </w:rPr>
+              <w:t xml:space="preserve">0.115/0.018</w:t>
+            </w:r>
+          </w:p>
+        </w:tc>
+        <w:tc>
+          <w:tcPr>
+            <w:tcBorders>
+              <w:bottom w:val="none" w:sz="0" w:space="0" w:color="000000"/>
+              <w:top w:val="none" w:sz="0" w:space="0" w:color="000000"/>
+              <w:left w:val="none" w:sz="0" w:space="0" w:color="000000"/>
+              <w:right w:val="none" w:sz="0" w:space="0" w:color="000000"/>
+            </w:tcBorders>
+            <w:shd w:val="clear" w:color="auto" w:fill="FFFFFF"/>
+            <w:tcMar>
+              <w:top w:w="0" w:type="dxa"/>
+              <w:bottom w:w="0" w:type="dxa"/>
+              <w:left w:w="0" w:type="dxa"/>
+              <w:right w:w="0" w:type="dxa"/>
+            </w:tcMar>
+            <w:vAlign w:val="center"/>
+          </w:tcPr>
+          <w:p>
+            <w:pPr>
+              <w:pStyle w:val="Normal"/>
+              <w:jc w:val="left"/>
+              <w:pBdr>
+                <w:bottom w:val="none" w:sz="0" w:space="0" w:color="000000"/>
+                <w:top w:val="none" w:sz="0" w:space="0" w:color="000000"/>
+                <w:left w:val="none" w:sz="0" w:space="0" w:color="000000"/>
+                <w:right w:val="none" w:sz="0" w:space="0" w:color="000000"/>
+              </w:pBdr>
+              <w:spacing w:after="100" w:before="100" w:line="240"/>
+              <w:ind w:firstLine="0" w:left="100" w:right="100"/>
+            </w:pPr>
+            <w:r>
+              <w:rPr>
+                <w:rFonts w:ascii="Arial" w:hAnsi="Arial" w:eastAsia="Arial" w:cs="Arial"/>
+                <w:i w:val="false"/>
+                <w:b w:val="false"/>
+                <w:u w:val="none"/>
+                <w:sz w:val="22"/>
+                <w:szCs w:val="22"/>
+                <w:color w:val="000000"/>
+              </w:rPr>
+              <w:t xml:space="preserve">0.940/0.951</w:t>
             </w:r>
           </w:p>
         </w:tc>
@@ -1085,7 +1437,7 @@
                 <w:szCs w:val="22"/>
                 <w:color w:val="000000"/>
               </w:rPr>
-              <w:t xml:space="preserve">0.566/1.000</w:t>
+              <w:t xml:space="preserve">0.559/1.000</w:t>
             </w:r>
           </w:p>
         </w:tc>
@@ -1159,6 +1511,50 @@
           <w:p>
             <w:pPr>
               <w:pStyle w:val="Normal"/>
+              <w:jc w:val="right"/>
+              <w:pBdr>
+                <w:bottom w:val="none" w:sz="0" w:space="0" w:color="000000"/>
+                <w:top w:val="none" w:sz="0" w:space="0" w:color="000000"/>
+                <w:left w:val="none" w:sz="0" w:space="0" w:color="000000"/>
+                <w:right w:val="none" w:sz="0" w:space="0" w:color="000000"/>
+              </w:pBdr>
+              <w:spacing w:after="100" w:before="100" w:line="240"/>
+              <w:ind w:firstLine="0" w:left="100" w:right="100"/>
+            </w:pPr>
+            <w:r>
+              <w:rPr>
+                <w:rFonts w:ascii="Arial" w:hAnsi="Arial" w:eastAsia="Arial" w:cs="Arial"/>
+                <w:i w:val="false"/>
+                <w:b w:val="false"/>
+                <w:u w:val="none"/>
+                <w:sz w:val="22"/>
+                <w:szCs w:val="22"/>
+                <w:color w:val="000000"/>
+              </w:rPr>
+              <w:t xml:space="preserve">0.00</w:t>
+            </w:r>
+          </w:p>
+        </w:tc>
+        <w:tc>
+          <w:tcPr>
+            <w:tcBorders>
+              <w:bottom w:val="none" w:sz="0" w:space="0" w:color="000000"/>
+              <w:top w:val="none" w:sz="0" w:space="0" w:color="000000"/>
+              <w:left w:val="none" w:sz="0" w:space="0" w:color="000000"/>
+              <w:right w:val="none" w:sz="0" w:space="0" w:color="000000"/>
+            </w:tcBorders>
+            <w:shd w:val="clear" w:color="auto" w:fill="FFFFFF"/>
+            <w:tcMar>
+              <w:top w:w="0" w:type="dxa"/>
+              <w:bottom w:w="0" w:type="dxa"/>
+              <w:left w:w="0" w:type="dxa"/>
+              <w:right w:w="0" w:type="dxa"/>
+            </w:tcMar>
+            <w:vAlign w:val="center"/>
+          </w:tcPr>
+          <w:p>
+            <w:pPr>
+              <w:pStyle w:val="Normal"/>
               <w:jc w:val="left"/>
               <w:pBdr>
                 <w:bottom w:val="none" w:sz="0" w:space="0" w:color="000000"/>
@@ -1223,7 +1619,51 @@
                 <w:szCs w:val="22"/>
                 <w:color w:val="000000"/>
               </w:rPr>
-              <w:t xml:space="preserve">-0.662/-0.674</w:t>
+              <w:t xml:space="preserve">0.664/0.674</w:t>
+            </w:r>
+          </w:p>
+        </w:tc>
+        <w:tc>
+          <w:tcPr>
+            <w:tcBorders>
+              <w:bottom w:val="none" w:sz="0" w:space="0" w:color="000000"/>
+              <w:top w:val="none" w:sz="0" w:space="0" w:color="000000"/>
+              <w:left w:val="none" w:sz="0" w:space="0" w:color="000000"/>
+              <w:right w:val="none" w:sz="0" w:space="0" w:color="000000"/>
+            </w:tcBorders>
+            <w:shd w:val="clear" w:color="auto" w:fill="FFFFFF"/>
+            <w:tcMar>
+              <w:top w:w="0" w:type="dxa"/>
+              <w:bottom w:w="0" w:type="dxa"/>
+              <w:left w:w="0" w:type="dxa"/>
+              <w:right w:w="0" w:type="dxa"/>
+            </w:tcMar>
+            <w:vAlign w:val="center"/>
+          </w:tcPr>
+          <w:p>
+            <w:pPr>
+              <w:pStyle w:val="Normal"/>
+              <w:jc w:val="left"/>
+              <w:pBdr>
+                <w:bottom w:val="none" w:sz="0" w:space="0" w:color="000000"/>
+                <w:top w:val="none" w:sz="0" w:space="0" w:color="000000"/>
+                <w:left w:val="none" w:sz="0" w:space="0" w:color="000000"/>
+                <w:right w:val="none" w:sz="0" w:space="0" w:color="000000"/>
+              </w:pBdr>
+              <w:spacing w:after="100" w:before="100" w:line="240"/>
+              <w:ind w:firstLine="0" w:left="100" w:right="100"/>
+            </w:pPr>
+            <w:r>
+              <w:rPr>
+                <w:rFonts w:ascii="Arial" w:hAnsi="Arial" w:eastAsia="Arial" w:cs="Arial"/>
+                <w:i w:val="false"/>
+                <w:b w:val="false"/>
+                <w:u w:val="none"/>
+                <w:sz w:val="22"/>
+                <w:szCs w:val="22"/>
+                <w:color w:val="000000"/>
+              </w:rPr>
+              <w:t xml:space="preserve">0.033/0.005</w:t>
             </w:r>
           </w:p>
         </w:tc>
@@ -1429,6 +1869,50 @@
           <w:p>
             <w:pPr>
               <w:pStyle w:val="Normal"/>
+              <w:jc w:val="right"/>
+              <w:pBdr>
+                <w:bottom w:val="none" w:sz="0" w:space="0" w:color="000000"/>
+                <w:top w:val="none" w:sz="0" w:space="0" w:color="000000"/>
+                <w:left w:val="none" w:sz="0" w:space="0" w:color="000000"/>
+                <w:right w:val="none" w:sz="0" w:space="0" w:color="000000"/>
+              </w:pBdr>
+              <w:spacing w:after="100" w:before="100" w:line="240"/>
+              <w:ind w:firstLine="0" w:left="100" w:right="100"/>
+            </w:pPr>
+            <w:r>
+              <w:rPr>
+                <w:rFonts w:ascii="Arial" w:hAnsi="Arial" w:eastAsia="Arial" w:cs="Arial"/>
+                <w:i w:val="false"/>
+                <w:b w:val="false"/>
+                <w:u w:val="none"/>
+                <w:sz w:val="22"/>
+                <w:szCs w:val="22"/>
+                <w:color w:val="000000"/>
+              </w:rPr>
+              <w:t xml:space="preserve">0.00</w:t>
+            </w:r>
+          </w:p>
+        </w:tc>
+        <w:tc>
+          <w:tcPr>
+            <w:tcBorders>
+              <w:bottom w:val="none" w:sz="0" w:space="0" w:color="000000"/>
+              <w:top w:val="none" w:sz="0" w:space="0" w:color="000000"/>
+              <w:left w:val="none" w:sz="0" w:space="0" w:color="000000"/>
+              <w:right w:val="none" w:sz="0" w:space="0" w:color="000000"/>
+            </w:tcBorders>
+            <w:shd w:val="clear" w:color="auto" w:fill="FFFFFF"/>
+            <w:tcMar>
+              <w:top w:w="0" w:type="dxa"/>
+              <w:bottom w:w="0" w:type="dxa"/>
+              <w:left w:w="0" w:type="dxa"/>
+              <w:right w:w="0" w:type="dxa"/>
+            </w:tcMar>
+            <w:vAlign w:val="center"/>
+          </w:tcPr>
+          <w:p>
+            <w:pPr>
+              <w:pStyle w:val="Normal"/>
               <w:jc w:val="left"/>
               <w:pBdr>
                 <w:bottom w:val="none" w:sz="0" w:space="0" w:color="000000"/>
@@ -1493,95 +1977,139 @@
                 <w:szCs w:val="22"/>
                 <w:color w:val="000000"/>
               </w:rPr>
-              <w:t xml:space="preserve">&lt;0.001/&lt;0.001</w:t>
-            </w:r>
-          </w:p>
-        </w:tc>
-        <w:tc>
-          <w:tcPr>
-            <w:tcBorders>
-              <w:bottom w:val="none" w:sz="0" w:space="0" w:color="000000"/>
-              <w:top w:val="none" w:sz="0" w:space="0" w:color="000000"/>
-              <w:left w:val="none" w:sz="0" w:space="0" w:color="000000"/>
-              <w:right w:val="none" w:sz="0" w:space="0" w:color="000000"/>
-            </w:tcBorders>
-            <w:shd w:val="clear" w:color="auto" w:fill="FFFFFF"/>
-            <w:tcMar>
-              <w:top w:w="0" w:type="dxa"/>
-              <w:bottom w:w="0" w:type="dxa"/>
-              <w:left w:w="0" w:type="dxa"/>
-              <w:right w:w="0" w:type="dxa"/>
-            </w:tcMar>
-            <w:vAlign w:val="center"/>
-          </w:tcPr>
-          <w:p>
-            <w:pPr>
-              <w:pStyle w:val="Normal"/>
-              <w:jc w:val="left"/>
-              <w:pBdr>
-                <w:bottom w:val="none" w:sz="0" w:space="0" w:color="000000"/>
-                <w:top w:val="none" w:sz="0" w:space="0" w:color="000000"/>
-                <w:left w:val="none" w:sz="0" w:space="0" w:color="000000"/>
-                <w:right w:val="none" w:sz="0" w:space="0" w:color="000000"/>
-              </w:pBdr>
-              <w:spacing w:after="100" w:before="100" w:line="240"/>
-              <w:ind w:firstLine="0" w:left="100" w:right="100"/>
-            </w:pPr>
-            <w:r>
-              <w:rPr>
-                <w:rFonts w:ascii="Arial" w:hAnsi="Arial" w:eastAsia="Arial" w:cs="Arial"/>
-                <w:i w:val="false"/>
-                <w:b w:val="false"/>
-                <w:u w:val="none"/>
-                <w:sz w:val="22"/>
-                <w:szCs w:val="22"/>
-                <w:color w:val="000000"/>
-              </w:rPr>
-              <w:t xml:space="preserve">0.947/0.955</w:t>
-            </w:r>
-          </w:p>
-        </w:tc>
-        <w:tc>
-          <w:tcPr>
-            <w:tcBorders>
-              <w:bottom w:val="none" w:sz="0" w:space="0" w:color="000000"/>
-              <w:top w:val="none" w:sz="0" w:space="0" w:color="000000"/>
-              <w:left w:val="none" w:sz="0" w:space="0" w:color="000000"/>
-              <w:right w:val="none" w:sz="0" w:space="0" w:color="000000"/>
-            </w:tcBorders>
-            <w:shd w:val="clear" w:color="auto" w:fill="FFFFFF"/>
-            <w:tcMar>
-              <w:top w:w="0" w:type="dxa"/>
-              <w:bottom w:w="0" w:type="dxa"/>
-              <w:left w:w="0" w:type="dxa"/>
-              <w:right w:w="0" w:type="dxa"/>
-            </w:tcMar>
-            <w:vAlign w:val="center"/>
-          </w:tcPr>
-          <w:p>
-            <w:pPr>
-              <w:pStyle w:val="Normal"/>
-              <w:jc w:val="left"/>
-              <w:pBdr>
-                <w:bottom w:val="none" w:sz="0" w:space="0" w:color="000000"/>
-                <w:top w:val="none" w:sz="0" w:space="0" w:color="000000"/>
-                <w:left w:val="none" w:sz="0" w:space="0" w:color="000000"/>
-                <w:right w:val="none" w:sz="0" w:space="0" w:color="000000"/>
-              </w:pBdr>
-              <w:spacing w:after="100" w:before="100" w:line="240"/>
-              <w:ind w:firstLine="0" w:left="100" w:right="100"/>
-            </w:pPr>
-            <w:r>
-              <w:rPr>
-                <w:rFonts w:ascii="Arial" w:hAnsi="Arial" w:eastAsia="Arial" w:cs="Arial"/>
-                <w:i w:val="false"/>
-                <w:b w:val="false"/>
-                <w:u w:val="none"/>
-                <w:sz w:val="22"/>
-                <w:szCs w:val="22"/>
-                <w:color w:val="000000"/>
-              </w:rPr>
-              <w:t xml:space="preserve">0.053/0.045</w:t>
+              <w:t xml:space="preserve">-0.001/&lt;0.001</w:t>
+            </w:r>
+          </w:p>
+        </w:tc>
+        <w:tc>
+          <w:tcPr>
+            <w:tcBorders>
+              <w:bottom w:val="none" w:sz="0" w:space="0" w:color="000000"/>
+              <w:top w:val="none" w:sz="0" w:space="0" w:color="000000"/>
+              <w:left w:val="none" w:sz="0" w:space="0" w:color="000000"/>
+              <w:right w:val="none" w:sz="0" w:space="0" w:color="000000"/>
+            </w:tcBorders>
+            <w:shd w:val="clear" w:color="auto" w:fill="FFFFFF"/>
+            <w:tcMar>
+              <w:top w:w="0" w:type="dxa"/>
+              <w:bottom w:w="0" w:type="dxa"/>
+              <w:left w:w="0" w:type="dxa"/>
+              <w:right w:w="0" w:type="dxa"/>
+            </w:tcMar>
+            <w:vAlign w:val="center"/>
+          </w:tcPr>
+          <w:p>
+            <w:pPr>
+              <w:pStyle w:val="Normal"/>
+              <w:jc w:val="left"/>
+              <w:pBdr>
+                <w:bottom w:val="none" w:sz="0" w:space="0" w:color="000000"/>
+                <w:top w:val="none" w:sz="0" w:space="0" w:color="000000"/>
+                <w:left w:val="none" w:sz="0" w:space="0" w:color="000000"/>
+                <w:right w:val="none" w:sz="0" w:space="0" w:color="000000"/>
+              </w:pBdr>
+              <w:spacing w:after="100" w:before="100" w:line="240"/>
+              <w:ind w:firstLine="0" w:left="100" w:right="100"/>
+            </w:pPr>
+            <w:r>
+              <w:rPr>
+                <w:rFonts w:ascii="Arial" w:hAnsi="Arial" w:eastAsia="Arial" w:cs="Arial"/>
+                <w:i w:val="false"/>
+                <w:b w:val="false"/>
+                <w:u w:val="none"/>
+                <w:sz w:val="22"/>
+                <w:szCs w:val="22"/>
+                <w:color w:val="000000"/>
+              </w:rPr>
+              <w:t xml:space="preserve">0.116/0.018</w:t>
+            </w:r>
+          </w:p>
+        </w:tc>
+        <w:tc>
+          <w:tcPr>
+            <w:tcBorders>
+              <w:bottom w:val="none" w:sz="0" w:space="0" w:color="000000"/>
+              <w:top w:val="none" w:sz="0" w:space="0" w:color="000000"/>
+              <w:left w:val="none" w:sz="0" w:space="0" w:color="000000"/>
+              <w:right w:val="none" w:sz="0" w:space="0" w:color="000000"/>
+            </w:tcBorders>
+            <w:shd w:val="clear" w:color="auto" w:fill="FFFFFF"/>
+            <w:tcMar>
+              <w:top w:w="0" w:type="dxa"/>
+              <w:bottom w:w="0" w:type="dxa"/>
+              <w:left w:w="0" w:type="dxa"/>
+              <w:right w:w="0" w:type="dxa"/>
+            </w:tcMar>
+            <w:vAlign w:val="center"/>
+          </w:tcPr>
+          <w:p>
+            <w:pPr>
+              <w:pStyle w:val="Normal"/>
+              <w:jc w:val="left"/>
+              <w:pBdr>
+                <w:bottom w:val="none" w:sz="0" w:space="0" w:color="000000"/>
+                <w:top w:val="none" w:sz="0" w:space="0" w:color="000000"/>
+                <w:left w:val="none" w:sz="0" w:space="0" w:color="000000"/>
+                <w:right w:val="none" w:sz="0" w:space="0" w:color="000000"/>
+              </w:pBdr>
+              <w:spacing w:after="100" w:before="100" w:line="240"/>
+              <w:ind w:firstLine="0" w:left="100" w:right="100"/>
+            </w:pPr>
+            <w:r>
+              <w:rPr>
+                <w:rFonts w:ascii="Arial" w:hAnsi="Arial" w:eastAsia="Arial" w:cs="Arial"/>
+                <w:i w:val="false"/>
+                <w:b w:val="false"/>
+                <w:u w:val="none"/>
+                <w:sz w:val="22"/>
+                <w:szCs w:val="22"/>
+                <w:color w:val="000000"/>
+              </w:rPr>
+              <w:t xml:space="preserve">0.943/0.952</w:t>
+            </w:r>
+          </w:p>
+        </w:tc>
+        <w:tc>
+          <w:tcPr>
+            <w:tcBorders>
+              <w:bottom w:val="none" w:sz="0" w:space="0" w:color="000000"/>
+              <w:top w:val="none" w:sz="0" w:space="0" w:color="000000"/>
+              <w:left w:val="none" w:sz="0" w:space="0" w:color="000000"/>
+              <w:right w:val="none" w:sz="0" w:space="0" w:color="000000"/>
+            </w:tcBorders>
+            <w:shd w:val="clear" w:color="auto" w:fill="FFFFFF"/>
+            <w:tcMar>
+              <w:top w:w="0" w:type="dxa"/>
+              <w:bottom w:w="0" w:type="dxa"/>
+              <w:left w:w="0" w:type="dxa"/>
+              <w:right w:w="0" w:type="dxa"/>
+            </w:tcMar>
+            <w:vAlign w:val="center"/>
+          </w:tcPr>
+          <w:p>
+            <w:pPr>
+              <w:pStyle w:val="Normal"/>
+              <w:jc w:val="left"/>
+              <w:pBdr>
+                <w:bottom w:val="none" w:sz="0" w:space="0" w:color="000000"/>
+                <w:top w:val="none" w:sz="0" w:space="0" w:color="000000"/>
+                <w:left w:val="none" w:sz="0" w:space="0" w:color="000000"/>
+                <w:right w:val="none" w:sz="0" w:space="0" w:color="000000"/>
+              </w:pBdr>
+              <w:spacing w:after="100" w:before="100" w:line="240"/>
+              <w:ind w:firstLine="0" w:left="100" w:right="100"/>
+            </w:pPr>
+            <w:r>
+              <w:rPr>
+                <w:rFonts w:ascii="Arial" w:hAnsi="Arial" w:eastAsia="Arial" w:cs="Arial"/>
+                <w:i w:val="false"/>
+                <w:b w:val="false"/>
+                <w:u w:val="none"/>
+                <w:sz w:val="22"/>
+                <w:szCs w:val="22"/>
+                <w:color w:val="000000"/>
+              </w:rPr>
+              <w:t xml:space="preserve">0.057/0.048</w:t>
             </w:r>
           </w:p>
         </w:tc>
@@ -1699,6 +2227,50 @@
           <w:p>
             <w:pPr>
               <w:pStyle w:val="Normal"/>
+              <w:jc w:val="right"/>
+              <w:pBdr>
+                <w:bottom w:val="none" w:sz="0" w:space="0" w:color="000000"/>
+                <w:top w:val="none" w:sz="0" w:space="0" w:color="000000"/>
+                <w:left w:val="none" w:sz="0" w:space="0" w:color="000000"/>
+                <w:right w:val="none" w:sz="0" w:space="0" w:color="000000"/>
+              </w:pBdr>
+              <w:spacing w:after="100" w:before="100" w:line="240"/>
+              <w:ind w:firstLine="0" w:left="100" w:right="100"/>
+            </w:pPr>
+            <w:r>
+              <w:rPr>
+                <w:rFonts w:ascii="Arial" w:hAnsi="Arial" w:eastAsia="Arial" w:cs="Arial"/>
+                <w:i w:val="false"/>
+                <w:b w:val="false"/>
+                <w:u w:val="none"/>
+                <w:sz w:val="22"/>
+                <w:szCs w:val="22"/>
+                <w:color w:val="000000"/>
+              </w:rPr>
+              <w:t xml:space="preserve">0.00</w:t>
+            </w:r>
+          </w:p>
+        </w:tc>
+        <w:tc>
+          <w:tcPr>
+            <w:tcBorders>
+              <w:bottom w:val="none" w:sz="0" w:space="0" w:color="000000"/>
+              <w:top w:val="none" w:sz="0" w:space="0" w:color="000000"/>
+              <w:left w:val="none" w:sz="0" w:space="0" w:color="000000"/>
+              <w:right w:val="none" w:sz="0" w:space="0" w:color="000000"/>
+            </w:tcBorders>
+            <w:shd w:val="clear" w:color="auto" w:fill="FFFFFF"/>
+            <w:tcMar>
+              <w:top w:w="0" w:type="dxa"/>
+              <w:bottom w:w="0" w:type="dxa"/>
+              <w:left w:w="0" w:type="dxa"/>
+              <w:right w:w="0" w:type="dxa"/>
+            </w:tcMar>
+            <w:vAlign w:val="center"/>
+          </w:tcPr>
+          <w:p>
+            <w:pPr>
+              <w:pStyle w:val="Normal"/>
               <w:jc w:val="left"/>
               <w:pBdr>
                 <w:bottom w:val="none" w:sz="0" w:space="0" w:color="000000"/>
@@ -1763,95 +2335,139 @@
                 <w:szCs w:val="22"/>
                 <w:color w:val="000000"/>
               </w:rPr>
-              <w:t xml:space="preserve">0.001/&lt;0.001</w:t>
-            </w:r>
-          </w:p>
-        </w:tc>
-        <w:tc>
-          <w:tcPr>
-            <w:tcBorders>
-              <w:bottom w:val="none" w:sz="0" w:space="0" w:color="000000"/>
-              <w:top w:val="none" w:sz="0" w:space="0" w:color="000000"/>
-              <w:left w:val="none" w:sz="0" w:space="0" w:color="000000"/>
-              <w:right w:val="none" w:sz="0" w:space="0" w:color="000000"/>
-            </w:tcBorders>
-            <w:shd w:val="clear" w:color="auto" w:fill="FFFFFF"/>
-            <w:tcMar>
-              <w:top w:w="0" w:type="dxa"/>
-              <w:bottom w:w="0" w:type="dxa"/>
-              <w:left w:w="0" w:type="dxa"/>
-              <w:right w:w="0" w:type="dxa"/>
-            </w:tcMar>
-            <w:vAlign w:val="center"/>
-          </w:tcPr>
-          <w:p>
-            <w:pPr>
-              <w:pStyle w:val="Normal"/>
-              <w:jc w:val="left"/>
-              <w:pBdr>
-                <w:bottom w:val="none" w:sz="0" w:space="0" w:color="000000"/>
-                <w:top w:val="none" w:sz="0" w:space="0" w:color="000000"/>
-                <w:left w:val="none" w:sz="0" w:space="0" w:color="000000"/>
-                <w:right w:val="none" w:sz="0" w:space="0" w:color="000000"/>
-              </w:pBdr>
-              <w:spacing w:after="100" w:before="100" w:line="240"/>
-              <w:ind w:firstLine="0" w:left="100" w:right="100"/>
-            </w:pPr>
-            <w:r>
-              <w:rPr>
-                <w:rFonts w:ascii="Arial" w:hAnsi="Arial" w:eastAsia="Arial" w:cs="Arial"/>
-                <w:i w:val="false"/>
-                <w:b w:val="false"/>
-                <w:u w:val="none"/>
-                <w:sz w:val="22"/>
-                <w:szCs w:val="22"/>
-                <w:color w:val="000000"/>
-              </w:rPr>
-              <w:t xml:space="preserve">0.955/0.960</w:t>
-            </w:r>
-          </w:p>
-        </w:tc>
-        <w:tc>
-          <w:tcPr>
-            <w:tcBorders>
-              <w:bottom w:val="none" w:sz="0" w:space="0" w:color="000000"/>
-              <w:top w:val="none" w:sz="0" w:space="0" w:color="000000"/>
-              <w:left w:val="none" w:sz="0" w:space="0" w:color="000000"/>
-              <w:right w:val="none" w:sz="0" w:space="0" w:color="000000"/>
-            </w:tcBorders>
-            <w:shd w:val="clear" w:color="auto" w:fill="FFFFFF"/>
-            <w:tcMar>
-              <w:top w:w="0" w:type="dxa"/>
-              <w:bottom w:w="0" w:type="dxa"/>
-              <w:left w:w="0" w:type="dxa"/>
-              <w:right w:w="0" w:type="dxa"/>
-            </w:tcMar>
-            <w:vAlign w:val="center"/>
-          </w:tcPr>
-          <w:p>
-            <w:pPr>
-              <w:pStyle w:val="Normal"/>
-              <w:jc w:val="left"/>
-              <w:pBdr>
-                <w:bottom w:val="none" w:sz="0" w:space="0" w:color="000000"/>
-                <w:top w:val="none" w:sz="0" w:space="0" w:color="000000"/>
-                <w:left w:val="none" w:sz="0" w:space="0" w:color="000000"/>
-                <w:right w:val="none" w:sz="0" w:space="0" w:color="000000"/>
-              </w:pBdr>
-              <w:spacing w:after="100" w:before="100" w:line="240"/>
-              <w:ind w:firstLine="0" w:left="100" w:right="100"/>
-            </w:pPr>
-            <w:r>
-              <w:rPr>
-                <w:rFonts w:ascii="Arial" w:hAnsi="Arial" w:eastAsia="Arial" w:cs="Arial"/>
-                <w:i w:val="false"/>
-                <w:b w:val="false"/>
-                <w:u w:val="none"/>
-                <w:sz w:val="22"/>
-                <w:szCs w:val="22"/>
-                <w:color w:val="000000"/>
-              </w:rPr>
-              <w:t xml:space="preserve">0.045/0.040</w:t>
+              <w:t xml:space="preserve">-0.001/&lt;0.001</w:t>
+            </w:r>
+          </w:p>
+        </w:tc>
+        <w:tc>
+          <w:tcPr>
+            <w:tcBorders>
+              <w:bottom w:val="none" w:sz="0" w:space="0" w:color="000000"/>
+              <w:top w:val="none" w:sz="0" w:space="0" w:color="000000"/>
+              <w:left w:val="none" w:sz="0" w:space="0" w:color="000000"/>
+              <w:right w:val="none" w:sz="0" w:space="0" w:color="000000"/>
+            </w:tcBorders>
+            <w:shd w:val="clear" w:color="auto" w:fill="FFFFFF"/>
+            <w:tcMar>
+              <w:top w:w="0" w:type="dxa"/>
+              <w:bottom w:w="0" w:type="dxa"/>
+              <w:left w:w="0" w:type="dxa"/>
+              <w:right w:w="0" w:type="dxa"/>
+            </w:tcMar>
+            <w:vAlign w:val="center"/>
+          </w:tcPr>
+          <w:p>
+            <w:pPr>
+              <w:pStyle w:val="Normal"/>
+              <w:jc w:val="left"/>
+              <w:pBdr>
+                <w:bottom w:val="none" w:sz="0" w:space="0" w:color="000000"/>
+                <w:top w:val="none" w:sz="0" w:space="0" w:color="000000"/>
+                <w:left w:val="none" w:sz="0" w:space="0" w:color="000000"/>
+                <w:right w:val="none" w:sz="0" w:space="0" w:color="000000"/>
+              </w:pBdr>
+              <w:spacing w:after="100" w:before="100" w:line="240"/>
+              <w:ind w:firstLine="0" w:left="100" w:right="100"/>
+            </w:pPr>
+            <w:r>
+              <w:rPr>
+                <w:rFonts w:ascii="Arial" w:hAnsi="Arial" w:eastAsia="Arial" w:cs="Arial"/>
+                <w:i w:val="false"/>
+                <w:b w:val="false"/>
+                <w:u w:val="none"/>
+                <w:sz w:val="22"/>
+                <w:szCs w:val="22"/>
+                <w:color w:val="000000"/>
+              </w:rPr>
+              <w:t xml:space="preserve">0.115/0.018</w:t>
+            </w:r>
+          </w:p>
+        </w:tc>
+        <w:tc>
+          <w:tcPr>
+            <w:tcBorders>
+              <w:bottom w:val="none" w:sz="0" w:space="0" w:color="000000"/>
+              <w:top w:val="none" w:sz="0" w:space="0" w:color="000000"/>
+              <w:left w:val="none" w:sz="0" w:space="0" w:color="000000"/>
+              <w:right w:val="none" w:sz="0" w:space="0" w:color="000000"/>
+            </w:tcBorders>
+            <w:shd w:val="clear" w:color="auto" w:fill="FFFFFF"/>
+            <w:tcMar>
+              <w:top w:w="0" w:type="dxa"/>
+              <w:bottom w:w="0" w:type="dxa"/>
+              <w:left w:w="0" w:type="dxa"/>
+              <w:right w:w="0" w:type="dxa"/>
+            </w:tcMar>
+            <w:vAlign w:val="center"/>
+          </w:tcPr>
+          <w:p>
+            <w:pPr>
+              <w:pStyle w:val="Normal"/>
+              <w:jc w:val="left"/>
+              <w:pBdr>
+                <w:bottom w:val="none" w:sz="0" w:space="0" w:color="000000"/>
+                <w:top w:val="none" w:sz="0" w:space="0" w:color="000000"/>
+                <w:left w:val="none" w:sz="0" w:space="0" w:color="000000"/>
+                <w:right w:val="none" w:sz="0" w:space="0" w:color="000000"/>
+              </w:pBdr>
+              <w:spacing w:after="100" w:before="100" w:line="240"/>
+              <w:ind w:firstLine="0" w:left="100" w:right="100"/>
+            </w:pPr>
+            <w:r>
+              <w:rPr>
+                <w:rFonts w:ascii="Arial" w:hAnsi="Arial" w:eastAsia="Arial" w:cs="Arial"/>
+                <w:i w:val="false"/>
+                <w:b w:val="false"/>
+                <w:u w:val="none"/>
+                <w:sz w:val="22"/>
+                <w:szCs w:val="22"/>
+                <w:color w:val="000000"/>
+              </w:rPr>
+              <w:t xml:space="preserve">0.945/0.952</w:t>
+            </w:r>
+          </w:p>
+        </w:tc>
+        <w:tc>
+          <w:tcPr>
+            <w:tcBorders>
+              <w:bottom w:val="none" w:sz="0" w:space="0" w:color="000000"/>
+              <w:top w:val="none" w:sz="0" w:space="0" w:color="000000"/>
+              <w:left w:val="none" w:sz="0" w:space="0" w:color="000000"/>
+              <w:right w:val="none" w:sz="0" w:space="0" w:color="000000"/>
+            </w:tcBorders>
+            <w:shd w:val="clear" w:color="auto" w:fill="FFFFFF"/>
+            <w:tcMar>
+              <w:top w:w="0" w:type="dxa"/>
+              <w:bottom w:w="0" w:type="dxa"/>
+              <w:left w:w="0" w:type="dxa"/>
+              <w:right w:w="0" w:type="dxa"/>
+            </w:tcMar>
+            <w:vAlign w:val="center"/>
+          </w:tcPr>
+          <w:p>
+            <w:pPr>
+              <w:pStyle w:val="Normal"/>
+              <w:jc w:val="left"/>
+              <w:pBdr>
+                <w:bottom w:val="none" w:sz="0" w:space="0" w:color="000000"/>
+                <w:top w:val="none" w:sz="0" w:space="0" w:color="000000"/>
+                <w:left w:val="none" w:sz="0" w:space="0" w:color="000000"/>
+                <w:right w:val="none" w:sz="0" w:space="0" w:color="000000"/>
+              </w:pBdr>
+              <w:spacing w:after="100" w:before="100" w:line="240"/>
+              <w:ind w:firstLine="0" w:left="100" w:right="100"/>
+            </w:pPr>
+            <w:r>
+              <w:rPr>
+                <w:rFonts w:ascii="Arial" w:hAnsi="Arial" w:eastAsia="Arial" w:cs="Arial"/>
+                <w:i w:val="false"/>
+                <w:b w:val="false"/>
+                <w:u w:val="none"/>
+                <w:sz w:val="22"/>
+                <w:szCs w:val="22"/>
+                <w:color w:val="000000"/>
+              </w:rPr>
+              <w:t xml:space="preserve">0.055/0.048</w:t>
             </w:r>
           </w:p>
         </w:tc>
@@ -1969,6 +2585,50 @@
           <w:p>
             <w:pPr>
               <w:pStyle w:val="Normal"/>
+              <w:jc w:val="right"/>
+              <w:pBdr>
+                <w:bottom w:val="none" w:sz="0" w:space="0" w:color="000000"/>
+                <w:top w:val="none" w:sz="0" w:space="0" w:color="000000"/>
+                <w:left w:val="none" w:sz="0" w:space="0" w:color="000000"/>
+                <w:right w:val="none" w:sz="0" w:space="0" w:color="000000"/>
+              </w:pBdr>
+              <w:spacing w:after="100" w:before="100" w:line="240"/>
+              <w:ind w:firstLine="0" w:left="100" w:right="100"/>
+            </w:pPr>
+            <w:r>
+              <w:rPr>
+                <w:rFonts w:ascii="Arial" w:hAnsi="Arial" w:eastAsia="Arial" w:cs="Arial"/>
+                <w:i w:val="false"/>
+                <w:b w:val="false"/>
+                <w:u w:val="none"/>
+                <w:sz w:val="22"/>
+                <w:szCs w:val="22"/>
+                <w:color w:val="000000"/>
+              </w:rPr>
+              <w:t xml:space="preserve">0.50</w:t>
+            </w:r>
+          </w:p>
+        </w:tc>
+        <w:tc>
+          <w:tcPr>
+            <w:tcBorders>
+              <w:bottom w:val="none" w:sz="0" w:space="0" w:color="000000"/>
+              <w:top w:val="none" w:sz="0" w:space="0" w:color="000000"/>
+              <w:left w:val="none" w:sz="0" w:space="0" w:color="000000"/>
+              <w:right w:val="none" w:sz="0" w:space="0" w:color="000000"/>
+            </w:tcBorders>
+            <w:shd w:val="clear" w:color="auto" w:fill="FFFFFF"/>
+            <w:tcMar>
+              <w:top w:w="0" w:type="dxa"/>
+              <w:bottom w:w="0" w:type="dxa"/>
+              <w:left w:w="0" w:type="dxa"/>
+              <w:right w:w="0" w:type="dxa"/>
+            </w:tcMar>
+            <w:vAlign w:val="center"/>
+          </w:tcPr>
+          <w:p>
+            <w:pPr>
+              <w:pStyle w:val="Normal"/>
               <w:jc w:val="left"/>
               <w:pBdr>
                 <w:bottom w:val="none" w:sz="0" w:space="0" w:color="000000"/>
@@ -2033,7 +2693,51 @@
                 <w:szCs w:val="22"/>
                 <w:color w:val="000000"/>
               </w:rPr>
-              <w:t xml:space="preserve">-0.168/-0.174</w:t>
+              <w:t xml:space="preserve">0.669/0.674</w:t>
+            </w:r>
+          </w:p>
+        </w:tc>
+        <w:tc>
+          <w:tcPr>
+            <w:tcBorders>
+              <w:bottom w:val="none" w:sz="0" w:space="0" w:color="000000"/>
+              <w:top w:val="none" w:sz="0" w:space="0" w:color="000000"/>
+              <w:left w:val="none" w:sz="0" w:space="0" w:color="000000"/>
+              <w:right w:val="none" w:sz="0" w:space="0" w:color="000000"/>
+            </w:tcBorders>
+            <w:shd w:val="clear" w:color="auto" w:fill="FFFFFF"/>
+            <w:tcMar>
+              <w:top w:w="0" w:type="dxa"/>
+              <w:bottom w:w="0" w:type="dxa"/>
+              <w:left w:w="0" w:type="dxa"/>
+              <w:right w:w="0" w:type="dxa"/>
+            </w:tcMar>
+            <w:vAlign w:val="center"/>
+          </w:tcPr>
+          <w:p>
+            <w:pPr>
+              <w:pStyle w:val="Normal"/>
+              <w:jc w:val="left"/>
+              <w:pBdr>
+                <w:bottom w:val="none" w:sz="0" w:space="0" w:color="000000"/>
+                <w:top w:val="none" w:sz="0" w:space="0" w:color="000000"/>
+                <w:left w:val="none" w:sz="0" w:space="0" w:color="000000"/>
+                <w:right w:val="none" w:sz="0" w:space="0" w:color="000000"/>
+              </w:pBdr>
+              <w:spacing w:after="100" w:before="100" w:line="240"/>
+              <w:ind w:firstLine="0" w:left="100" w:right="100"/>
+            </w:pPr>
+            <w:r>
+              <w:rPr>
+                <w:rFonts w:ascii="Arial" w:hAnsi="Arial" w:eastAsia="Arial" w:cs="Arial"/>
+                <w:i w:val="false"/>
+                <w:b w:val="false"/>
+                <w:u w:val="none"/>
+                <w:sz w:val="22"/>
+                <w:szCs w:val="22"/>
+                <w:color w:val="000000"/>
+              </w:rPr>
+              <w:t xml:space="preserve">0.028/0.005</w:t>
             </w:r>
           </w:p>
         </w:tc>
@@ -2239,6 +2943,50 @@
           <w:p>
             <w:pPr>
               <w:pStyle w:val="Normal"/>
+              <w:jc w:val="right"/>
+              <w:pBdr>
+                <w:bottom w:val="none" w:sz="0" w:space="0" w:color="000000"/>
+                <w:top w:val="none" w:sz="0" w:space="0" w:color="000000"/>
+                <w:left w:val="none" w:sz="0" w:space="0" w:color="000000"/>
+                <w:right w:val="none" w:sz="0" w:space="0" w:color="000000"/>
+              </w:pBdr>
+              <w:spacing w:after="100" w:before="100" w:line="240"/>
+              <w:ind w:firstLine="0" w:left="100" w:right="100"/>
+            </w:pPr>
+            <w:r>
+              <w:rPr>
+                <w:rFonts w:ascii="Arial" w:hAnsi="Arial" w:eastAsia="Arial" w:cs="Arial"/>
+                <w:i w:val="false"/>
+                <w:b w:val="false"/>
+                <w:u w:val="none"/>
+                <w:sz w:val="22"/>
+                <w:szCs w:val="22"/>
+                <w:color w:val="000000"/>
+              </w:rPr>
+              <w:t xml:space="preserve">0.25</w:t>
+            </w:r>
+          </w:p>
+        </w:tc>
+        <w:tc>
+          <w:tcPr>
+            <w:tcBorders>
+              <w:bottom w:val="none" w:sz="0" w:space="0" w:color="000000"/>
+              <w:top w:val="none" w:sz="0" w:space="0" w:color="000000"/>
+              <w:left w:val="none" w:sz="0" w:space="0" w:color="000000"/>
+              <w:right w:val="none" w:sz="0" w:space="0" w:color="000000"/>
+            </w:tcBorders>
+            <w:shd w:val="clear" w:color="auto" w:fill="FFFFFF"/>
+            <w:tcMar>
+              <w:top w:w="0" w:type="dxa"/>
+              <w:bottom w:w="0" w:type="dxa"/>
+              <w:left w:w="0" w:type="dxa"/>
+              <w:right w:w="0" w:type="dxa"/>
+            </w:tcMar>
+            <w:vAlign w:val="center"/>
+          </w:tcPr>
+          <w:p>
+            <w:pPr>
+              <w:pStyle w:val="Normal"/>
               <w:jc w:val="left"/>
               <w:pBdr>
                 <w:bottom w:val="none" w:sz="0" w:space="0" w:color="000000"/>
@@ -2303,51 +3051,95 @@
                 <w:szCs w:val="22"/>
                 <w:color w:val="000000"/>
               </w:rPr>
-              <w:t xml:space="preserve">0.004/&lt;0.001</w:t>
-            </w:r>
-          </w:p>
-        </w:tc>
-        <w:tc>
-          <w:tcPr>
-            <w:tcBorders>
-              <w:bottom w:val="none" w:sz="0" w:space="0" w:color="000000"/>
-              <w:top w:val="none" w:sz="0" w:space="0" w:color="000000"/>
-              <w:left w:val="none" w:sz="0" w:space="0" w:color="000000"/>
-              <w:right w:val="none" w:sz="0" w:space="0" w:color="000000"/>
-            </w:tcBorders>
-            <w:shd w:val="clear" w:color="auto" w:fill="FFFFFF"/>
-            <w:tcMar>
-              <w:top w:w="0" w:type="dxa"/>
-              <w:bottom w:w="0" w:type="dxa"/>
-              <w:left w:w="0" w:type="dxa"/>
-              <w:right w:w="0" w:type="dxa"/>
-            </w:tcMar>
-            <w:vAlign w:val="center"/>
-          </w:tcPr>
-          <w:p>
-            <w:pPr>
-              <w:pStyle w:val="Normal"/>
-              <w:jc w:val="left"/>
-              <w:pBdr>
-                <w:bottom w:val="none" w:sz="0" w:space="0" w:color="000000"/>
-                <w:top w:val="none" w:sz="0" w:space="0" w:color="000000"/>
-                <w:left w:val="none" w:sz="0" w:space="0" w:color="000000"/>
-                <w:right w:val="none" w:sz="0" w:space="0" w:color="000000"/>
-              </w:pBdr>
-              <w:spacing w:after="100" w:before="100" w:line="240"/>
-              <w:ind w:firstLine="0" w:left="100" w:right="100"/>
-            </w:pPr>
-            <w:r>
-              <w:rPr>
-                <w:rFonts w:ascii="Arial" w:hAnsi="Arial" w:eastAsia="Arial" w:cs="Arial"/>
-                <w:i w:val="false"/>
-                <w:b w:val="false"/>
-                <w:u w:val="none"/>
-                <w:sz w:val="22"/>
-                <w:szCs w:val="22"/>
-                <w:color w:val="000000"/>
-              </w:rPr>
-              <w:t xml:space="preserve">0.946/0.955</w:t>
+              <w:t xml:space="preserve">0.245/0.250</w:t>
+            </w:r>
+          </w:p>
+        </w:tc>
+        <w:tc>
+          <w:tcPr>
+            <w:tcBorders>
+              <w:bottom w:val="none" w:sz="0" w:space="0" w:color="000000"/>
+              <w:top w:val="none" w:sz="0" w:space="0" w:color="000000"/>
+              <w:left w:val="none" w:sz="0" w:space="0" w:color="000000"/>
+              <w:right w:val="none" w:sz="0" w:space="0" w:color="000000"/>
+            </w:tcBorders>
+            <w:shd w:val="clear" w:color="auto" w:fill="FFFFFF"/>
+            <w:tcMar>
+              <w:top w:w="0" w:type="dxa"/>
+              <w:bottom w:w="0" w:type="dxa"/>
+              <w:left w:w="0" w:type="dxa"/>
+              <w:right w:w="0" w:type="dxa"/>
+            </w:tcMar>
+            <w:vAlign w:val="center"/>
+          </w:tcPr>
+          <w:p>
+            <w:pPr>
+              <w:pStyle w:val="Normal"/>
+              <w:jc w:val="left"/>
+              <w:pBdr>
+                <w:bottom w:val="none" w:sz="0" w:space="0" w:color="000000"/>
+                <w:top w:val="none" w:sz="0" w:space="0" w:color="000000"/>
+                <w:left w:val="none" w:sz="0" w:space="0" w:color="000000"/>
+                <w:right w:val="none" w:sz="0" w:space="0" w:color="000000"/>
+              </w:pBdr>
+              <w:spacing w:after="100" w:before="100" w:line="240"/>
+              <w:ind w:firstLine="0" w:left="100" w:right="100"/>
+            </w:pPr>
+            <w:r>
+              <w:rPr>
+                <w:rFonts w:ascii="Arial" w:hAnsi="Arial" w:eastAsia="Arial" w:cs="Arial"/>
+                <w:i w:val="false"/>
+                <w:b w:val="false"/>
+                <w:u w:val="none"/>
+                <w:sz w:val="22"/>
+                <w:szCs w:val="22"/>
+                <w:color w:val="000000"/>
+              </w:rPr>
+              <w:t xml:space="preserve">0.116/0.018</w:t>
+            </w:r>
+          </w:p>
+        </w:tc>
+        <w:tc>
+          <w:tcPr>
+            <w:tcBorders>
+              <w:bottom w:val="none" w:sz="0" w:space="0" w:color="000000"/>
+              <w:top w:val="none" w:sz="0" w:space="0" w:color="000000"/>
+              <w:left w:val="none" w:sz="0" w:space="0" w:color="000000"/>
+              <w:right w:val="none" w:sz="0" w:space="0" w:color="000000"/>
+            </w:tcBorders>
+            <w:shd w:val="clear" w:color="auto" w:fill="FFFFFF"/>
+            <w:tcMar>
+              <w:top w:w="0" w:type="dxa"/>
+              <w:bottom w:w="0" w:type="dxa"/>
+              <w:left w:w="0" w:type="dxa"/>
+              <w:right w:w="0" w:type="dxa"/>
+            </w:tcMar>
+            <w:vAlign w:val="center"/>
+          </w:tcPr>
+          <w:p>
+            <w:pPr>
+              <w:pStyle w:val="Normal"/>
+              <w:jc w:val="left"/>
+              <w:pBdr>
+                <w:bottom w:val="none" w:sz="0" w:space="0" w:color="000000"/>
+                <w:top w:val="none" w:sz="0" w:space="0" w:color="000000"/>
+                <w:left w:val="none" w:sz="0" w:space="0" w:color="000000"/>
+                <w:right w:val="none" w:sz="0" w:space="0" w:color="000000"/>
+              </w:pBdr>
+              <w:spacing w:after="100" w:before="100" w:line="240"/>
+              <w:ind w:firstLine="0" w:left="100" w:right="100"/>
+            </w:pPr>
+            <w:r>
+              <w:rPr>
+                <w:rFonts w:ascii="Arial" w:hAnsi="Arial" w:eastAsia="Arial" w:cs="Arial"/>
+                <w:i w:val="false"/>
+                <w:b w:val="false"/>
+                <w:u w:val="none"/>
+                <w:sz w:val="22"/>
+                <w:szCs w:val="22"/>
+                <w:color w:val="000000"/>
+              </w:rPr>
+              <w:t xml:space="preserve">0.939/0.949</w:t>
             </w:r>
           </w:p>
         </w:tc>
@@ -2435,7 +3227,7 @@
                 <w:szCs w:val="22"/>
                 <w:color w:val="000000"/>
               </w:rPr>
-              <w:t xml:space="preserve">0.528/1.000</w:t>
+              <w:t xml:space="preserve">0.522/1.000</w:t>
             </w:r>
           </w:p>
         </w:tc>
@@ -2509,6 +3301,50 @@
           <w:p>
             <w:pPr>
               <w:pStyle w:val="Normal"/>
+              <w:jc w:val="right"/>
+              <w:pBdr>
+                <w:bottom w:val="none" w:sz="0" w:space="0" w:color="000000"/>
+                <w:top w:val="none" w:sz="0" w:space="0" w:color="000000"/>
+                <w:left w:val="none" w:sz="0" w:space="0" w:color="000000"/>
+                <w:right w:val="none" w:sz="0" w:space="0" w:color="000000"/>
+              </w:pBdr>
+              <w:spacing w:after="100" w:before="100" w:line="240"/>
+              <w:ind w:firstLine="0" w:left="100" w:right="100"/>
+            </w:pPr>
+            <w:r>
+              <w:rPr>
+                <w:rFonts w:ascii="Arial" w:hAnsi="Arial" w:eastAsia="Arial" w:cs="Arial"/>
+                <w:i w:val="false"/>
+                <w:b w:val="false"/>
+                <w:u w:val="none"/>
+                <w:sz w:val="22"/>
+                <w:szCs w:val="22"/>
+                <w:color w:val="000000"/>
+              </w:rPr>
+              <w:t xml:space="preserve">0.25</w:t>
+            </w:r>
+          </w:p>
+        </w:tc>
+        <w:tc>
+          <w:tcPr>
+            <w:tcBorders>
+              <w:bottom w:val="single" w:sz="16" w:space="0" w:color="666666"/>
+              <w:top w:val="none" w:sz="0" w:space="0" w:color="000000"/>
+              <w:left w:val="none" w:sz="0" w:space="0" w:color="000000"/>
+              <w:right w:val="none" w:sz="0" w:space="0" w:color="000000"/>
+            </w:tcBorders>
+            <w:shd w:val="clear" w:color="auto" w:fill="FFFFFF"/>
+            <w:tcMar>
+              <w:top w:w="0" w:type="dxa"/>
+              <w:bottom w:w="0" w:type="dxa"/>
+              <w:left w:w="0" w:type="dxa"/>
+              <w:right w:w="0" w:type="dxa"/>
+            </w:tcMar>
+            <w:vAlign w:val="center"/>
+          </w:tcPr>
+          <w:p>
+            <w:pPr>
+              <w:pStyle w:val="Normal"/>
               <w:jc w:val="left"/>
               <w:pBdr>
                 <w:bottom w:val="none" w:sz="0" w:space="0" w:color="000000"/>
@@ -2573,7 +3409,7 @@
                 <w:szCs w:val="22"/>
                 <w:color w:val="000000"/>
               </w:rPr>
-              <w:t xml:space="preserve">-0.003/&lt;0.001</w:t>
+              <w:t xml:space="preserve">0.252/0.250</w:t>
             </w:r>
           </w:p>
         </w:tc>
@@ -2617,7 +3453,7 @@
                 <w:szCs w:val="22"/>
                 <w:color w:val="000000"/>
               </w:rPr>
-              <w:t xml:space="preserve">0.951/0.955</w:t>
+              <w:t xml:space="preserve">0.115/0.018</w:t>
             </w:r>
           </w:p>
         </w:tc>
@@ -2661,6 +3497,50 @@
                 <w:szCs w:val="22"/>
                 <w:color w:val="000000"/>
               </w:rPr>
+              <w:t xml:space="preserve">0.940/0.951</w:t>
+            </w:r>
+          </w:p>
+        </w:tc>
+        <w:tc>
+          <w:tcPr>
+            <w:tcBorders>
+              <w:bottom w:val="single" w:sz="16" w:space="0" w:color="666666"/>
+              <w:top w:val="none" w:sz="0" w:space="0" w:color="000000"/>
+              <w:left w:val="none" w:sz="0" w:space="0" w:color="000000"/>
+              <w:right w:val="none" w:sz="0" w:space="0" w:color="000000"/>
+            </w:tcBorders>
+            <w:shd w:val="clear" w:color="auto" w:fill="FFFFFF"/>
+            <w:tcMar>
+              <w:top w:w="0" w:type="dxa"/>
+              <w:bottom w:w="0" w:type="dxa"/>
+              <w:left w:w="0" w:type="dxa"/>
+              <w:right w:w="0" w:type="dxa"/>
+            </w:tcMar>
+            <w:vAlign w:val="center"/>
+          </w:tcPr>
+          <w:p>
+            <w:pPr>
+              <w:pStyle w:val="Normal"/>
+              <w:jc w:val="left"/>
+              <w:pBdr>
+                <w:bottom w:val="none" w:sz="0" w:space="0" w:color="000000"/>
+                <w:top w:val="none" w:sz="0" w:space="0" w:color="000000"/>
+                <w:left w:val="none" w:sz="0" w:space="0" w:color="000000"/>
+                <w:right w:val="none" w:sz="0" w:space="0" w:color="000000"/>
+              </w:pBdr>
+              <w:spacing w:after="100" w:before="100" w:line="240"/>
+              <w:ind w:firstLine="0" w:left="100" w:right="100"/>
+            </w:pPr>
+            <w:r>
+              <w:rPr>
+                <w:rFonts w:ascii="Arial" w:hAnsi="Arial" w:eastAsia="Arial" w:cs="Arial"/>
+                <w:i w:val="false"/>
+                <w:b w:val="false"/>
+                <w:u w:val="none"/>
+                <w:sz w:val="22"/>
+                <w:szCs w:val="22"/>
+                <w:color w:val="000000"/>
+              </w:rPr>
               <w:t xml:space="preserve"/>
             </w:r>
           </w:p>
@@ -2705,7 +3585,7 @@
                 <w:szCs w:val="22"/>
                 <w:color w:val="000000"/>
               </w:rPr>
-              <w:t xml:space="preserve">0.566/1.000</w:t>
+              <w:t xml:space="preserve">0.559/1.000</w:t>
             </w:r>
           </w:p>
         </w:tc>

</xml_diff>